<commit_message>
Added details to anon model, detailed background knowledge atttack
</commit_message>
<xml_diff>
--- a/anonymization approach brainstorm rough draft.docx
+++ b/anonymization approach brainstorm rough draft.docx
@@ -1,6 +1,6 @@
 
 <file path=word/document.xml><?xml version="1.0" encoding="utf-8"?>
-<w:document xmlns:wpc="http://schemas.microsoft.com/office/word/2010/wordprocessingCanvas" xmlns:cx="http://schemas.microsoft.com/office/drawing/2014/chartex" xmlns:cx1="http://schemas.microsoft.com/office/drawing/2015/9/8/chartex" xmlns:cx2="http://schemas.microsoft.com/office/drawing/2015/10/21/chartex" xmlns:cx3="http://schemas.microsoft.com/office/drawing/2016/5/9/chartex" xmlns:cx4="http://schemas.microsoft.com/office/drawing/2016/5/10/chartex" xmlns:cx5="http://schemas.microsoft.com/office/drawing/2016/5/11/chartex" xmlns:mc="http://schemas.openxmlformats.org/markup-compatibility/2006" xmlns:o="urn:schemas-microsoft-com:office:office" xmlns:r="http://schemas.openxmlformats.org/officeDocument/2006/relationships" xmlns:m="http://schemas.openxmlformats.org/officeDocument/2006/math" xmlns:v="urn:schemas-microsoft-com:vml" xmlns:wp14="http://schemas.microsoft.com/office/word/2010/wordprocessingDrawing" xmlns:wp="http://schemas.openxmlformats.org/drawingml/2006/wordprocessingDrawing" xmlns:w10="urn:schemas-microsoft-com:office:word" xmlns:w="http://schemas.openxmlformats.org/wordprocessingml/2006/main" xmlns:w14="http://schemas.microsoft.com/office/word/2010/wordml" xmlns:w15="http://schemas.microsoft.com/office/word/2012/wordml" xmlns:w16se="http://schemas.microsoft.com/office/word/2015/wordml/symex" xmlns:wpg="http://schemas.microsoft.com/office/word/2010/wordprocessingGroup" xmlns:wpi="http://schemas.microsoft.com/office/word/2010/wordprocessingInk" xmlns:wne="http://schemas.microsoft.com/office/word/2006/wordml" xmlns:wps="http://schemas.microsoft.com/office/word/2010/wordprocessingShape" mc:Ignorable="w14 w15 w16se wp14">
+<w:document xmlns:wpc="http://schemas.microsoft.com/office/word/2010/wordprocessingCanvas" xmlns:mc="http://schemas.openxmlformats.org/markup-compatibility/2006" xmlns:o="urn:schemas-microsoft-com:office:office" xmlns:r="http://schemas.openxmlformats.org/officeDocument/2006/relationships" xmlns:m="http://schemas.openxmlformats.org/officeDocument/2006/math" xmlns:v="urn:schemas-microsoft-com:vml" xmlns:wp14="http://schemas.microsoft.com/office/word/2010/wordprocessingDrawing" xmlns:wp="http://schemas.openxmlformats.org/drawingml/2006/wordprocessingDrawing" xmlns:w10="urn:schemas-microsoft-com:office:word" xmlns:w="http://schemas.openxmlformats.org/wordprocessingml/2006/main" xmlns:w14="http://schemas.microsoft.com/office/word/2010/wordml" xmlns:w15="http://schemas.microsoft.com/office/word/2012/wordml" xmlns:wpg="http://schemas.microsoft.com/office/word/2010/wordprocessingGroup" xmlns:wpi="http://schemas.microsoft.com/office/word/2010/wordprocessingInk" xmlns:wne="http://schemas.microsoft.com/office/word/2006/wordml" xmlns:wps="http://schemas.microsoft.com/office/word/2010/wordprocessingShape" mc:Ignorable="w14 w15 wp14">
   <w:body>
     <w:p>
       <w:pPr>
@@ -1653,10 +1653,135 @@
     </w:p>
     <w:p>
       <w:pPr>
+        <w:pStyle w:val="ListParagraph"/>
+        <w:numPr>
+          <w:ilvl w:val="0"/>
+          <w:numId w:val="1"/>
+        </w:numPr>
+      </w:pPr>
+      <w:r>
+        <w:t>Generalization</w:t>
+      </w:r>
+    </w:p>
+    <w:p>
+      <w:pPr>
+        <w:pStyle w:val="ListParagraph"/>
+        <w:numPr>
+          <w:ilvl w:val="0"/>
+          <w:numId w:val="1"/>
+        </w:numPr>
+      </w:pPr>
+      <w:r>
+        <w:lastRenderedPageBreak/>
+        <w:t xml:space="preserve">Suppression and managing the size of the release.  In Netflix prize example they released a sparse data set that was less than the full data set and it still allowed for compromise of users identities and matching to other data sets.  Obviously we can state that the release will be only </w:t>
+      </w:r>
+      <w:r>
+        <w:t>an n% random sample of data, but it still leaves space for identification within</w:t>
+      </w:r>
+      <w:bookmarkStart w:id="0" w:name="_GoBack"/>
+      <w:bookmarkEnd w:id="0"/>
+    </w:p>
+    <w:p>
+      <w:pPr>
+        <w:pStyle w:val="ListParagraph"/>
+      </w:pPr>
+    </w:p>
+    <w:p>
+      <w:pPr>
         <w:ind w:left="360"/>
       </w:pPr>
       <w:r>
-        <w:lastRenderedPageBreak/>
+        <w:t>Quasi-Identifiers:</w:t>
+      </w:r>
+    </w:p>
+    <w:p>
+      <w:pPr>
+        <w:pStyle w:val="ListParagraph"/>
+        <w:numPr>
+          <w:ilvl w:val="0"/>
+          <w:numId w:val="3"/>
+        </w:numPr>
+      </w:pPr>
+      <w:r>
+        <w:t xml:space="preserve"> Standard Items</w:t>
+      </w:r>
+    </w:p>
+    <w:p>
+      <w:pPr>
+        <w:pStyle w:val="ListParagraph"/>
+        <w:numPr>
+          <w:ilvl w:val="1"/>
+          <w:numId w:val="3"/>
+        </w:numPr>
+      </w:pPr>
+      <w:r>
+        <w:t>Gender</w:t>
+      </w:r>
+    </w:p>
+    <w:p>
+      <w:pPr>
+        <w:pStyle w:val="ListParagraph"/>
+        <w:numPr>
+          <w:ilvl w:val="1"/>
+          <w:numId w:val="3"/>
+        </w:numPr>
+      </w:pPr>
+      <w:r>
+        <w:t>Zip Code of residence</w:t>
+      </w:r>
+    </w:p>
+    <w:p>
+      <w:pPr>
+        <w:pStyle w:val="ListParagraph"/>
+        <w:numPr>
+          <w:ilvl w:val="1"/>
+          <w:numId w:val="3"/>
+        </w:numPr>
+      </w:pPr>
+      <w:r>
+        <w:t>Date of birth</w:t>
+      </w:r>
+    </w:p>
+    <w:p>
+      <w:pPr>
+        <w:pStyle w:val="ListParagraph"/>
+        <w:numPr>
+          <w:ilvl w:val="0"/>
+          <w:numId w:val="3"/>
+        </w:numPr>
+      </w:pPr>
+      <w:r>
+        <w:t>Home city.  While this is related/analogous to zip code it’s another piece of information that could narrow the set of possible identifications</w:t>
+      </w:r>
+    </w:p>
+    <w:p/>
+    <w:p>
+      <w:r>
+        <w:t>Sensitive Attributes:</w:t>
+      </w:r>
+    </w:p>
+    <w:p>
+      <w:pPr>
+        <w:pStyle w:val="ListParagraph"/>
+        <w:numPr>
+          <w:ilvl w:val="0"/>
+          <w:numId w:val="4"/>
+        </w:numPr>
+      </w:pPr>
+      <w:r>
+        <w:t xml:space="preserve"> Full flight history…as detailed in attacks there’s value in knowing how much one flyer flies annually.  </w:t>
+      </w:r>
+    </w:p>
+    <w:p>
+      <w:pPr>
+        <w:ind w:left="360"/>
+      </w:pPr>
+    </w:p>
+    <w:p>
+      <w:pPr>
+        <w:ind w:left="360"/>
+      </w:pPr>
+      <w:r>
         <w:t>Attacks:</w:t>
       </w:r>
     </w:p>
@@ -1687,8 +1812,87 @@
       <w:r>
         <w:t xml:space="preserve">I could pull Julie’s flight record in our anonymized dataset and we could calculate the probability that she was on one of 7 DAL-MSY flights on 2/23/2017 and link that to her facebook status and location changes?  I’m sure she won’t mind ;)  </w:t>
       </w:r>
-      <w:bookmarkStart w:id="0" w:name="_GoBack"/>
-      <w:bookmarkEnd w:id="0"/>
+    </w:p>
+    <w:p>
+      <w:pPr>
+        <w:pStyle w:val="ListParagraph"/>
+        <w:numPr>
+          <w:ilvl w:val="0"/>
+          <w:numId w:val="2"/>
+        </w:numPr>
+      </w:pPr>
+      <w:r>
+        <w:t>Some ideas about attack purposes</w:t>
+      </w:r>
+    </w:p>
+    <w:p>
+      <w:pPr>
+        <w:pStyle w:val="ListParagraph"/>
+        <w:numPr>
+          <w:ilvl w:val="1"/>
+          <w:numId w:val="2"/>
+        </w:numPr>
+      </w:pPr>
+      <w:r>
+        <w:t xml:space="preserve">Industrial espionage…if a competitor is able to figure out my flight record, can they determine what cities and by extensions customers I’ve visited and met with?  </w:t>
+      </w:r>
+    </w:p>
+    <w:p>
+      <w:pPr>
+        <w:pStyle w:val="ListParagraph"/>
+        <w:numPr>
+          <w:ilvl w:val="1"/>
+          <w:numId w:val="2"/>
+        </w:numPr>
+      </w:pPr>
+      <w:r>
+        <w:t>Personal safety…think someone vulernable to kidnapping and ransom attack</w:t>
+      </w:r>
+    </w:p>
+    <w:p>
+      <w:pPr>
+        <w:pStyle w:val="ListParagraph"/>
+        <w:numPr>
+          <w:ilvl w:val="1"/>
+          <w:numId w:val="2"/>
+        </w:numPr>
+      </w:pPr>
+      <w:r>
+        <w:t>Marriage and custody disputes…detecting a possible cheating spouse’s hidden flight history</w:t>
+      </w:r>
+    </w:p>
+    <w:p>
+      <w:pPr>
+        <w:pStyle w:val="ListParagraph"/>
+        <w:numPr>
+          <w:ilvl w:val="1"/>
+          <w:numId w:val="2"/>
+        </w:numPr>
+      </w:pPr>
+      <w:r>
+        <w:t>Other airlines to potentially find their high loyalty customers and find incentives to get them to fly more with them instead.  If I can establish that customer A is flying my competitor 40% more than they fly me, there’s a value in getting their loyalty increased and reducing leakage.  Other airline has access to some additional background information so this one’s harder.</w:t>
+      </w:r>
+    </w:p>
+    <w:p>
+      <w:pPr>
+        <w:pStyle w:val="ListParagraph"/>
+        <w:numPr>
+          <w:ilvl w:val="0"/>
+          <w:numId w:val="2"/>
+        </w:numPr>
+      </w:pPr>
+      <w:r>
+        <w:t>Known flight legs/dates to extend into other flight history.  If I meet someone on a specific flight, then how can I extend to know which other flights they have and more information about them?</w:t>
+      </w:r>
+    </w:p>
+    <w:p>
+      <w:pPr>
+        <w:pStyle w:val="ListParagraph"/>
+        <w:numPr>
+          <w:ilvl w:val="0"/>
+          <w:numId w:val="2"/>
+        </w:numPr>
+      </w:pPr>
     </w:p>
     <w:sectPr>
       <w:pgSz w:w="12240" w:h="15840"/>
@@ -1701,8 +1905,97 @@
 </file>
 
 <file path=word/numbering.xml><?xml version="1.0" encoding="utf-8"?>
-<w:numbering xmlns:wpc="http://schemas.microsoft.com/office/word/2010/wordprocessingCanvas" xmlns:cx="http://schemas.microsoft.com/office/drawing/2014/chartex" xmlns:cx1="http://schemas.microsoft.com/office/drawing/2015/9/8/chartex" xmlns:cx2="http://schemas.microsoft.com/office/drawing/2015/10/21/chartex" xmlns:cx3="http://schemas.microsoft.com/office/drawing/2016/5/9/chartex" xmlns:cx4="http://schemas.microsoft.com/office/drawing/2016/5/10/chartex" xmlns:cx5="http://schemas.microsoft.com/office/drawing/2016/5/11/chartex" xmlns:mc="http://schemas.openxmlformats.org/markup-compatibility/2006" xmlns:o="urn:schemas-microsoft-com:office:office" xmlns:r="http://schemas.openxmlformats.org/officeDocument/2006/relationships" xmlns:m="http://schemas.openxmlformats.org/officeDocument/2006/math" xmlns:v="urn:schemas-microsoft-com:vml" xmlns:wp14="http://schemas.microsoft.com/office/word/2010/wordprocessingDrawing" xmlns:wp="http://schemas.openxmlformats.org/drawingml/2006/wordprocessingDrawing" xmlns:w10="urn:schemas-microsoft-com:office:word" xmlns:w="http://schemas.openxmlformats.org/wordprocessingml/2006/main" xmlns:w14="http://schemas.microsoft.com/office/word/2010/wordml" xmlns:w15="http://schemas.microsoft.com/office/word/2012/wordml" xmlns:w16se="http://schemas.microsoft.com/office/word/2015/wordml/symex" xmlns:wpg="http://schemas.microsoft.com/office/word/2010/wordprocessingGroup" xmlns:wpi="http://schemas.microsoft.com/office/word/2010/wordprocessingInk" xmlns:wne="http://schemas.microsoft.com/office/word/2006/wordml" xmlns:wps="http://schemas.microsoft.com/office/word/2010/wordprocessingShape" mc:Ignorable="w14 w15 w16se wp14">
+<w:numbering xmlns:wpc="http://schemas.microsoft.com/office/word/2010/wordprocessingCanvas" xmlns:mc="http://schemas.openxmlformats.org/markup-compatibility/2006" xmlns:o="urn:schemas-microsoft-com:office:office" xmlns:r="http://schemas.openxmlformats.org/officeDocument/2006/relationships" xmlns:m="http://schemas.openxmlformats.org/officeDocument/2006/math" xmlns:v="urn:schemas-microsoft-com:vml" xmlns:wp14="http://schemas.microsoft.com/office/word/2010/wordprocessingDrawing" xmlns:wp="http://schemas.openxmlformats.org/drawingml/2006/wordprocessingDrawing" xmlns:w10="urn:schemas-microsoft-com:office:word" xmlns:w="http://schemas.openxmlformats.org/wordprocessingml/2006/main" xmlns:w14="http://schemas.microsoft.com/office/word/2010/wordml" xmlns:w15="http://schemas.microsoft.com/office/word/2012/wordml" xmlns:wpg="http://schemas.microsoft.com/office/word/2010/wordprocessingGroup" xmlns:wpi="http://schemas.microsoft.com/office/word/2010/wordprocessingInk" xmlns:wne="http://schemas.microsoft.com/office/word/2006/wordml" xmlns:wps="http://schemas.microsoft.com/office/word/2010/wordprocessingShape" mc:Ignorable="w14 w15 wp14">
   <w:abstractNum w:abstractNumId="0" w15:restartNumberingAfterBreak="0">
+    <w:nsid w:val="23EA7C25"/>
+    <w:multiLevelType w:val="hybridMultilevel"/>
+    <w:tmpl w:val="0B0E7B4C"/>
+    <w:lvl w:ilvl="0" w:tplc="0409000F">
+      <w:start w:val="1"/>
+      <w:numFmt w:val="decimal"/>
+      <w:lvlText w:val="%1."/>
+      <w:lvlJc w:val="left"/>
+      <w:pPr>
+        <w:ind w:left="720" w:hanging="360"/>
+      </w:pPr>
+      <w:rPr>
+        <w:rFonts w:hint="default"/>
+      </w:rPr>
+    </w:lvl>
+    <w:lvl w:ilvl="1" w:tplc="04090019">
+      <w:start w:val="1"/>
+      <w:numFmt w:val="lowerLetter"/>
+      <w:lvlText w:val="%2."/>
+      <w:lvlJc w:val="left"/>
+      <w:pPr>
+        <w:ind w:left="1440" w:hanging="360"/>
+      </w:pPr>
+    </w:lvl>
+    <w:lvl w:ilvl="2" w:tplc="0409001B" w:tentative="1">
+      <w:start w:val="1"/>
+      <w:numFmt w:val="lowerRoman"/>
+      <w:lvlText w:val="%3."/>
+      <w:lvlJc w:val="right"/>
+      <w:pPr>
+        <w:ind w:left="2160" w:hanging="180"/>
+      </w:pPr>
+    </w:lvl>
+    <w:lvl w:ilvl="3" w:tplc="0409000F" w:tentative="1">
+      <w:start w:val="1"/>
+      <w:numFmt w:val="decimal"/>
+      <w:lvlText w:val="%4."/>
+      <w:lvlJc w:val="left"/>
+      <w:pPr>
+        <w:ind w:left="2880" w:hanging="360"/>
+      </w:pPr>
+    </w:lvl>
+    <w:lvl w:ilvl="4" w:tplc="04090019" w:tentative="1">
+      <w:start w:val="1"/>
+      <w:numFmt w:val="lowerLetter"/>
+      <w:lvlText w:val="%5."/>
+      <w:lvlJc w:val="left"/>
+      <w:pPr>
+        <w:ind w:left="3600" w:hanging="360"/>
+      </w:pPr>
+    </w:lvl>
+    <w:lvl w:ilvl="5" w:tplc="0409001B" w:tentative="1">
+      <w:start w:val="1"/>
+      <w:numFmt w:val="lowerRoman"/>
+      <w:lvlText w:val="%6."/>
+      <w:lvlJc w:val="right"/>
+      <w:pPr>
+        <w:ind w:left="4320" w:hanging="180"/>
+      </w:pPr>
+    </w:lvl>
+    <w:lvl w:ilvl="6" w:tplc="0409000F" w:tentative="1">
+      <w:start w:val="1"/>
+      <w:numFmt w:val="decimal"/>
+      <w:lvlText w:val="%7."/>
+      <w:lvlJc w:val="left"/>
+      <w:pPr>
+        <w:ind w:left="5040" w:hanging="360"/>
+      </w:pPr>
+    </w:lvl>
+    <w:lvl w:ilvl="7" w:tplc="04090019" w:tentative="1">
+      <w:start w:val="1"/>
+      <w:numFmt w:val="lowerLetter"/>
+      <w:lvlText w:val="%8."/>
+      <w:lvlJc w:val="left"/>
+      <w:pPr>
+        <w:ind w:left="5760" w:hanging="360"/>
+      </w:pPr>
+    </w:lvl>
+    <w:lvl w:ilvl="8" w:tplc="0409001B" w:tentative="1">
+      <w:start w:val="1"/>
+      <w:numFmt w:val="lowerRoman"/>
+      <w:lvlText w:val="%9."/>
+      <w:lvlJc w:val="right"/>
+      <w:pPr>
+        <w:ind w:left="6480" w:hanging="180"/>
+      </w:pPr>
+    </w:lvl>
+  </w:abstractNum>
+  <w:abstractNum w:abstractNumId="1" w15:restartNumberingAfterBreak="0">
     <w:nsid w:val="4EFD79D8"/>
     <w:multiLevelType w:val="hybridMultilevel"/>
     <w:tmpl w:val="C9CAC222"/>
@@ -1791,7 +2084,96 @@
       </w:pPr>
     </w:lvl>
   </w:abstractNum>
-  <w:abstractNum w:abstractNumId="1" w15:restartNumberingAfterBreak="0">
+  <w:abstractNum w:abstractNumId="2" w15:restartNumberingAfterBreak="0">
+    <w:nsid w:val="512544C3"/>
+    <w:multiLevelType w:val="hybridMultilevel"/>
+    <w:tmpl w:val="62F00E0C"/>
+    <w:lvl w:ilvl="0" w:tplc="0409000F">
+      <w:start w:val="1"/>
+      <w:numFmt w:val="decimal"/>
+      <w:lvlText w:val="%1."/>
+      <w:lvlJc w:val="left"/>
+      <w:pPr>
+        <w:ind w:left="720" w:hanging="360"/>
+      </w:pPr>
+      <w:rPr>
+        <w:rFonts w:hint="default"/>
+      </w:rPr>
+    </w:lvl>
+    <w:lvl w:ilvl="1" w:tplc="04090019" w:tentative="1">
+      <w:start w:val="1"/>
+      <w:numFmt w:val="lowerLetter"/>
+      <w:lvlText w:val="%2."/>
+      <w:lvlJc w:val="left"/>
+      <w:pPr>
+        <w:ind w:left="1440" w:hanging="360"/>
+      </w:pPr>
+    </w:lvl>
+    <w:lvl w:ilvl="2" w:tplc="0409001B" w:tentative="1">
+      <w:start w:val="1"/>
+      <w:numFmt w:val="lowerRoman"/>
+      <w:lvlText w:val="%3."/>
+      <w:lvlJc w:val="right"/>
+      <w:pPr>
+        <w:ind w:left="2160" w:hanging="180"/>
+      </w:pPr>
+    </w:lvl>
+    <w:lvl w:ilvl="3" w:tplc="0409000F" w:tentative="1">
+      <w:start w:val="1"/>
+      <w:numFmt w:val="decimal"/>
+      <w:lvlText w:val="%4."/>
+      <w:lvlJc w:val="left"/>
+      <w:pPr>
+        <w:ind w:left="2880" w:hanging="360"/>
+      </w:pPr>
+    </w:lvl>
+    <w:lvl w:ilvl="4" w:tplc="04090019" w:tentative="1">
+      <w:start w:val="1"/>
+      <w:numFmt w:val="lowerLetter"/>
+      <w:lvlText w:val="%5."/>
+      <w:lvlJc w:val="left"/>
+      <w:pPr>
+        <w:ind w:left="3600" w:hanging="360"/>
+      </w:pPr>
+    </w:lvl>
+    <w:lvl w:ilvl="5" w:tplc="0409001B" w:tentative="1">
+      <w:start w:val="1"/>
+      <w:numFmt w:val="lowerRoman"/>
+      <w:lvlText w:val="%6."/>
+      <w:lvlJc w:val="right"/>
+      <w:pPr>
+        <w:ind w:left="4320" w:hanging="180"/>
+      </w:pPr>
+    </w:lvl>
+    <w:lvl w:ilvl="6" w:tplc="0409000F" w:tentative="1">
+      <w:start w:val="1"/>
+      <w:numFmt w:val="decimal"/>
+      <w:lvlText w:val="%7."/>
+      <w:lvlJc w:val="left"/>
+      <w:pPr>
+        <w:ind w:left="5040" w:hanging="360"/>
+      </w:pPr>
+    </w:lvl>
+    <w:lvl w:ilvl="7" w:tplc="04090019" w:tentative="1">
+      <w:start w:val="1"/>
+      <w:numFmt w:val="lowerLetter"/>
+      <w:lvlText w:val="%8."/>
+      <w:lvlJc w:val="left"/>
+      <w:pPr>
+        <w:ind w:left="5760" w:hanging="360"/>
+      </w:pPr>
+    </w:lvl>
+    <w:lvl w:ilvl="8" w:tplc="0409001B" w:tentative="1">
+      <w:start w:val="1"/>
+      <w:numFmt w:val="lowerRoman"/>
+      <w:lvlText w:val="%9."/>
+      <w:lvlJc w:val="right"/>
+      <w:pPr>
+        <w:ind w:left="6480" w:hanging="180"/>
+      </w:pPr>
+    </w:lvl>
+  </w:abstractNum>
+  <w:abstractNum w:abstractNumId="3" w15:restartNumberingAfterBreak="0">
     <w:nsid w:val="684E4256"/>
     <w:multiLevelType w:val="hybridMultilevel"/>
     <w:tmpl w:val="99025464"/>
@@ -1807,7 +2189,7 @@
         <w:rFonts w:hint="default"/>
       </w:rPr>
     </w:lvl>
-    <w:lvl w:ilvl="1" w:tplc="04090019" w:tentative="1">
+    <w:lvl w:ilvl="1" w:tplc="04090019">
       <w:start w:val="1"/>
       <w:numFmt w:val="lowerLetter"/>
       <w:lvlText w:val="%2."/>
@@ -1881,16 +2263,22 @@
     </w:lvl>
   </w:abstractNum>
   <w:num w:numId="1">
+    <w:abstractNumId w:val="1"/>
+  </w:num>
+  <w:num w:numId="2">
+    <w:abstractNumId w:val="3"/>
+  </w:num>
+  <w:num w:numId="3">
     <w:abstractNumId w:val="0"/>
   </w:num>
-  <w:num w:numId="2">
-    <w:abstractNumId w:val="1"/>
+  <w:num w:numId="4">
+    <w:abstractNumId w:val="2"/>
   </w:num>
 </w:numbering>
 </file>
 
 <file path=word/styles.xml><?xml version="1.0" encoding="utf-8"?>
-<w:styles xmlns:mc="http://schemas.openxmlformats.org/markup-compatibility/2006" xmlns:r="http://schemas.openxmlformats.org/officeDocument/2006/relationships" xmlns:w="http://schemas.openxmlformats.org/wordprocessingml/2006/main" xmlns:w14="http://schemas.microsoft.com/office/word/2010/wordml" xmlns:w15="http://schemas.microsoft.com/office/word/2012/wordml" xmlns:w16se="http://schemas.microsoft.com/office/word/2015/wordml/symex" mc:Ignorable="w14 w15 w16se">
+<w:styles xmlns:mc="http://schemas.openxmlformats.org/markup-compatibility/2006" xmlns:r="http://schemas.openxmlformats.org/officeDocument/2006/relationships" xmlns:w="http://schemas.openxmlformats.org/wordprocessingml/2006/main" xmlns:w14="http://schemas.microsoft.com/office/word/2010/wordml" xmlns:w15="http://schemas.microsoft.com/office/word/2012/wordml" mc:Ignorable="w14 w15">
   <w:docDefaults>
     <w:rPrDefault>
       <w:rPr>
@@ -1906,7 +2294,7 @@
       </w:pPr>
     </w:pPrDefault>
   </w:docDefaults>
-  <w:latentStyles w:defLockedState="0" w:defUIPriority="99" w:defSemiHidden="0" w:defUnhideWhenUsed="0" w:defQFormat="0" w:count="374">
+  <w:latentStyles w:defLockedState="0" w:defUIPriority="99" w:defSemiHidden="0" w:defUnhideWhenUsed="0" w:defQFormat="0" w:count="371">
     <w:lsdException w:name="Normal" w:uiPriority="0" w:qFormat="1"/>
     <w:lsdException w:name="heading 1" w:uiPriority="9" w:qFormat="1"/>
     <w:lsdException w:name="heading 2" w:semiHidden="1" w:uiPriority="9" w:unhideWhenUsed="1" w:qFormat="1"/>
@@ -2278,9 +2666,6 @@
     <w:lsdException w:name="List Table 5 Dark Accent 6" w:uiPriority="50"/>
     <w:lsdException w:name="List Table 6 Colorful Accent 6" w:uiPriority="51"/>
     <w:lsdException w:name="List Table 7 Colorful Accent 6" w:uiPriority="52"/>
-    <w:lsdException w:name="Mention" w:semiHidden="1" w:unhideWhenUsed="1"/>
-    <w:lsdException w:name="Smart Hyperlink" w:semiHidden="1" w:unhideWhenUsed="1"/>
-    <w:lsdException w:name="Hashtag" w:semiHidden="1" w:unhideWhenUsed="1"/>
   </w:latentStyles>
   <w:style w:type="paragraph" w:default="1" w:styleId="Normal">
     <w:name w:val="Normal"/>

</xml_diff>